<commit_message>
new part of the process engineerring
</commit_message>
<xml_diff>
--- a/Basketball/Files/Informe Lab 3.docx
+++ b/Basketball/Files/Informe Lab 3.docx
@@ -300,7 +300,6 @@
           <w:rFonts w:eastAsia="Times New Roman"/>
           <w:sz w:val="24"/>
           <w:szCs w:val="24"/>
-          <w:lang w:val="es-es" w:eastAsia="zh-cn" w:bidi="ar-sa"/>
         </w:rPr>
       </w:pPr>
       <w:r>
@@ -314,54 +313,49 @@
         <w:rPr>
           <w:rFonts w:ascii="Basic Roman" w:hAnsi="Basic Roman" w:eastAsia="Basic Roman" w:cs="Basic Roman"/>
           <w:b/>
-          <w:lang w:val="es-es" w:eastAsia="zh-cn" w:bidi="ar-sa"/>
         </w:rPr>
         <w:t xml:space="preserve"> </w:t>
       </w:r>
       <w:r>
         <w:rPr>
           <w:rFonts w:ascii="Basic Roman" w:hAnsi="Basic Roman" w:eastAsia="Basic Roman" w:cs="Basic Roman"/>
-          <w:lang w:val="es-es" w:eastAsia="zh-cn" w:bidi="ar-sa"/>
-        </w:rPr>
-        <w:t>(FIBA)</w:t>
-      </w:r>
-      <w:r>
-        <w:rPr>
-          <w:rFonts w:ascii="Basic Roman" w:hAnsi="Basic Roman" w:eastAsia="Basic Roman" w:cs="Basic Roman"/>
-          <w:lang w:val="es-es" w:eastAsia="zh-cn" w:bidi="ar-sa"/>
-        </w:rPr>
-        <w:t xml:space="preserve">, </w:t>
+        </w:rPr>
+        <w:t xml:space="preserve">(FIBA), </w:t>
       </w:r>
       <w:r>
         <w:rPr>
           <w:rFonts w:eastAsia="Times New Roman"/>
           <w:sz w:val="24"/>
           <w:szCs w:val="24"/>
-          <w:lang w:val="es-es" w:eastAsia="zh-cn" w:bidi="ar-sa"/>
         </w:rPr>
         <w:t xml:space="preserve"> es el organismo inetrnacional que se dedica </w:t>
         <w:tab/>
         <w:t>a la vijlancia y regulación de las normas de baloncesto mundial (wikipedia, 2018).</w:t>
       </w:r>
-    </w:p>
-    <w:p>
-      <w:pPr>
-        <w:ind w:firstLine="708"/>
-        <w:spacing/>
-        <w:jc w:val="both"/>
+      <w:r>
         <w:rPr>
           <w:rFonts w:eastAsia="Times New Roman"/>
           <w:sz w:val="24"/>
           <w:szCs w:val="24"/>
-          <w:lang w:val="es-es" w:eastAsia="zh-cn" w:bidi="ar-sa"/>
-        </w:rPr>
-      </w:pPr>
-      <w:r>
+        </w:rPr>
+      </w:r>
+    </w:p>
+    <w:p>
+      <w:pPr>
+        <w:ind w:firstLine="708"/>
+        <w:spacing/>
+        <w:jc w:val="both"/>
         <w:rPr>
           <w:rFonts w:eastAsia="Times New Roman"/>
           <w:sz w:val="24"/>
           <w:szCs w:val="24"/>
-          <w:lang w:val="es-es" w:eastAsia="zh-cn" w:bidi="ar-sa"/>
+        </w:rPr>
+      </w:pPr>
+      <w:r>
+        <w:rPr>
+          <w:rFonts w:eastAsia="Times New Roman"/>
+          <w:sz w:val="24"/>
+          <w:szCs w:val="24"/>
         </w:rPr>
       </w:r>
     </w:p>
@@ -392,7 +386,6 @@
           <w:rFonts w:eastAsia="Times New Roman"/>
           <w:sz w:val="24"/>
           <w:szCs w:val="24"/>
-          <w:lang w:val="es-es" w:eastAsia="zh-cn" w:bidi="ar-sa"/>
         </w:rPr>
       </w:pPr>
       <w:r>
@@ -400,7 +393,6 @@
           <w:rFonts w:eastAsia="Times New Roman"/>
           <w:sz w:val="24"/>
           <w:szCs w:val="24"/>
-          <w:lang w:val="es-es" w:eastAsia="zh-cn" w:bidi="ar-sa"/>
         </w:rPr>
         <w:t>el basketball es un deporte de equipo en el cual hay dos bandos cada uno con cinco jugado</w:t>
         <w:tab/>
@@ -459,6 +451,132 @@
           <w:sz w:val="24"/>
           <w:szCs w:val="24"/>
         </w:rPr>
+        <w:t>3. Busqueda de Ideas Creativas</w:t>
+      </w:r>
+    </w:p>
+    <w:p>
+      <w:pPr>
+        <w:rPr>
+          <w:sz w:val="24"/>
+          <w:szCs w:val="24"/>
+        </w:rPr>
+      </w:pPr>
+      <w:r>
+        <w:rPr>
+          <w:sz w:val="24"/>
+          <w:szCs w:val="24"/>
+        </w:rPr>
+      </w:r>
+    </w:p>
+    <w:p>
+      <w:pPr>
+        <w:rPr>
+          <w:sz w:val="24"/>
+          <w:szCs w:val="24"/>
+        </w:rPr>
+      </w:pPr>
+      <w:r>
+        <w:rPr>
+          <w:sz w:val="24"/>
+          <w:szCs w:val="24"/>
+        </w:rPr>
+        <w:t xml:space="preserve">4. Diseños Preliminares </w:t>
+      </w:r>
+    </w:p>
+    <w:p>
+      <w:pPr>
+        <w:ind w:firstLine="708"/>
+        <w:rPr>
+          <w:sz w:val="24"/>
+          <w:szCs w:val="24"/>
+        </w:rPr>
+      </w:pPr>
+      <w:r>
+        <w:rPr>
+          <w:sz w:val="24"/>
+          <w:szCs w:val="24"/>
+        </w:rPr>
+        <w:t xml:space="preserve">para el orden de los jugadores se han fijado cinco atributos los cuales son: </w:t>
+      </w:r>
+    </w:p>
+    <w:p>
+      <w:pPr>
+        <w:ind w:left="708" w:firstLine="708"/>
+        <w:rPr>
+          <w:sz w:val="24"/>
+          <w:szCs w:val="24"/>
+        </w:rPr>
+      </w:pPr>
+      <w:r>
+        <w:rPr>
+          <w:sz w:val="24"/>
+          <w:szCs w:val="24"/>
+        </w:rPr>
+        <w:t xml:space="preserve">a. Nombre : el nombre del Jugador </w:t>
+      </w:r>
+    </w:p>
+    <w:p>
+      <w:pPr>
+        <w:ind w:left="708" w:firstLine="708"/>
+        <w:rPr>
+          <w:sz w:val="24"/>
+          <w:szCs w:val="24"/>
+        </w:rPr>
+      </w:pPr>
+      <w:r>
+        <w:rPr>
+          <w:sz w:val="24"/>
+          <w:szCs w:val="24"/>
+        </w:rPr>
+        <w:t>b. Altura : la altura del jugador</w:t>
+      </w:r>
+    </w:p>
+    <w:p>
+      <w:pPr>
+        <w:ind w:left="708" w:firstLine="708"/>
+        <w:rPr>
+          <w:sz w:val="24"/>
+          <w:szCs w:val="24"/>
+        </w:rPr>
+      </w:pPr>
+      <w:r>
+        <w:rPr>
+          <w:sz w:val="24"/>
+          <w:szCs w:val="24"/>
+        </w:rPr>
+        <w:t xml:space="preserve">c. Número de canastas Hechas </w:t>
+      </w:r>
+    </w:p>
+    <w:p>
+      <w:pPr>
+        <w:ind w:left="708" w:firstLine="708"/>
+        <w:rPr>
+          <w:sz w:val="24"/>
+          <w:szCs w:val="24"/>
+        </w:rPr>
+      </w:pPr>
+      <w:r>
+        <w:rPr>
+          <w:sz w:val="24"/>
+          <w:szCs w:val="24"/>
+        </w:rPr>
+        <w:t xml:space="preserve">d. Número de pases hechos </w:t>
+      </w:r>
+    </w:p>
+    <w:p>
+      <w:pPr>
+        <w:ind w:left="708" w:firstLine="708"/>
+        <w:rPr>
+          <w:sz w:val="24"/>
+          <w:szCs w:val="24"/>
+        </w:rPr>
+      </w:pPr>
+      <w:r>
+        <w:rPr>
+          <w:sz w:val="24"/>
+          <w:szCs w:val="24"/>
+        </w:rPr>
+        <w:t xml:space="preserve">e. edad : edad del jugador </w:t>
       </w:r>
     </w:p>
     <w:sectPr>

</xml_diff>